<commit_message>
added pre calculated attack tables
</commit_message>
<xml_diff>
--- a/Licenta.docx
+++ b/Licenta.docx
@@ -3778,6 +3778,7 @@
         <w:rPr>
           <w:sz w:val="24"/>
           <w:szCs w:val="24"/>
+          <w:lang w:val="ro-RO"/>
         </w:rPr>
       </w:pPr>
       <w:proofErr w:type="spellStart"/>
@@ -4555,7 +4556,11 @@
     <w:p/>
     <w:p/>
     <w:p/>
-    <w:p/>
+    <w:p>
+      <w:r>
+        <w:t>https://www.overleaf.com/read/txvhmnxcshyy</w:t>
+      </w:r>
+    </w:p>
     <w:p/>
     <w:p/>
     <w:p/>
@@ -4576,17 +4581,7 @@
           <w:szCs w:val="19"/>
           <w:shd w:val="clear" w:color="auto" w:fill="FFFFFF"/>
         </w:rPr>
-        <w:t xml:space="preserve">[1] </w:t>
-      </w:r>
-      <w:r>
-        <w:rPr>
-          <w:rFonts w:ascii="Arial" w:hAnsi="Arial" w:cs="Arial"/>
-          <w:color w:val="202122"/>
-          <w:sz w:val="19"/>
-          <w:szCs w:val="19"/>
-          <w:shd w:val="clear" w:color="auto" w:fill="FFFFFF"/>
-        </w:rPr>
-        <w:t>David Shenk (2007). </w:t>
+        <w:t>[1] David Shenk (2007). </w:t>
       </w:r>
       <w:hyperlink r:id="rId4" w:history="1">
         <w:r>
@@ -4738,6 +4733,7 @@
     <w:lsdException w:name="HTML Sample" w:semiHidden="1" w:unhideWhenUsed="1"/>
     <w:lsdException w:name="HTML Typewriter" w:semiHidden="1" w:unhideWhenUsed="1"/>
     <w:lsdException w:name="HTML Variable" w:semiHidden="1" w:unhideWhenUsed="1"/>
+    <w:lsdException w:name="Normal Table" w:semiHidden="1" w:unhideWhenUsed="1"/>
     <w:lsdException w:name="annotation subject" w:semiHidden="1" w:unhideWhenUsed="1"/>
     <w:lsdException w:name="No List" w:semiHidden="1" w:unhideWhenUsed="1"/>
     <w:lsdException w:name="Outline List 1" w:semiHidden="1" w:unhideWhenUsed="1"/>
@@ -4784,8 +4780,10 @@
     <w:lsdException w:name="Table Subtle 2" w:semiHidden="1" w:unhideWhenUsed="1"/>
     <w:lsdException w:name="Table Web 1" w:semiHidden="1" w:unhideWhenUsed="1"/>
     <w:lsdException w:name="Table Web 2" w:semiHidden="1" w:unhideWhenUsed="1"/>
+    <w:lsdException w:name="Table Web 3" w:semiHidden="1" w:unhideWhenUsed="1"/>
     <w:lsdException w:name="Balloon Text" w:semiHidden="1" w:unhideWhenUsed="1"/>
     <w:lsdException w:name="Table Grid" w:uiPriority="39"/>
+    <w:lsdException w:name="Table Theme" w:semiHidden="1" w:unhideWhenUsed="1"/>
     <w:lsdException w:name="Placeholder Text" w:semiHidden="1"/>
     <w:lsdException w:name="No Spacing" w:uiPriority="1" w:qFormat="1"/>
     <w:lsdException w:name="Light Shading" w:uiPriority="60"/>

</xml_diff>